<commit_message>
Fixes for Subdivision PDF
Add missing lot table, use proper values for other fields
</commit_message>
<xml_diff>
--- a/services/templates/pdf/subd-submission-template.docx
+++ b/services/templates/pdf/subd-submission-template.docx
@@ -3622,7 +3622,7 @@
     </w:p>
     <w:tbl>
       <w:tblPr>
-        <w:tblW w:w="5000" w:type="pct"/>
+        <w:tblW w:w="10885" w:type="dxa"/>
         <w:jc w:val="left"/>
         <w:tblInd w:w="0" w:type="dxa"/>
         <w:tblLayout w:type="fixed"/>
@@ -3634,14 +3634,14 @@
         </w:tblCellMar>
       </w:tblPr>
       <w:tblGrid>
-        <w:gridCol w:w="3636"/>
-        <w:gridCol w:w="7254"/>
+        <w:gridCol w:w="4029"/>
+        <w:gridCol w:w="6856"/>
       </w:tblGrid>
       <w:tr>
         <w:trPr/>
         <w:tc>
           <w:tcPr>
-            <w:tcW w:w="3636" w:type="dxa"/>
+            <w:tcW w:w="4029" w:type="dxa"/>
             <w:tcBorders/>
           </w:tcPr>
           <w:p>
@@ -3665,7 +3665,7 @@
         </w:tc>
         <w:tc>
           <w:tcPr>
-            <w:tcW w:w="7254" w:type="dxa"/>
+            <w:tcW w:w="6856" w:type="dxa"/>
             <w:tcBorders/>
           </w:tcPr>
           <w:p>
@@ -3688,29 +3688,276 @@
         <w:trPr/>
         <w:tc>
           <w:tcPr>
-            <w:tcW w:w="3636" w:type="dxa"/>
-            <w:tcBorders/>
-          </w:tcPr>
-          <w:p>
-            <w:pPr>
-              <w:pStyle w:val="TableContents"/>
-              <w:widowControl w:val="false"/>
-              <w:rPr>
-                <w:b/>
-                <w:bCs/>
-              </w:rPr>
-            </w:pPr>
-            <w:r>
-              <w:rPr>
-                <w:b/>
-                <w:bCs/>
-              </w:rPr>
-            </w:r>
-          </w:p>
-        </w:tc>
-        <w:tc>
-          <w:tcPr>
-            <w:tcW w:w="7254" w:type="dxa"/>
+            <w:tcW w:w="4029" w:type="dxa"/>
+            <w:tcBorders/>
+          </w:tcPr>
+          <w:tbl>
+            <w:tblPr>
+              <w:tblW w:w="4082" w:type="dxa"/>
+              <w:jc w:val="left"/>
+              <w:tblInd w:w="-5" w:type="dxa"/>
+              <w:tblLayout w:type="fixed"/>
+              <w:tblCellMar>
+                <w:top w:w="55" w:type="dxa"/>
+                <w:left w:w="55" w:type="dxa"/>
+                <w:bottom w:w="55" w:type="dxa"/>
+                <w:right w:w="55" w:type="dxa"/>
+              </w:tblCellMar>
+            </w:tblPr>
+            <w:tblGrid>
+              <w:gridCol w:w="560"/>
+              <w:gridCol w:w="1988"/>
+              <w:gridCol w:w="1534"/>
+            </w:tblGrid>
+            <w:tr>
+              <w:trPr/>
+              <w:tc>
+                <w:tcPr>
+                  <w:tcW w:w="560" w:type="dxa"/>
+                  <w:tcBorders>
+                    <w:top w:val="single" w:sz="4" w:space="0" w:color="000000"/>
+                    <w:left w:val="single" w:sz="4" w:space="0" w:color="000000"/>
+                    <w:bottom w:val="single" w:sz="4" w:space="0" w:color="000000"/>
+                  </w:tcBorders>
+                </w:tcPr>
+                <w:p>
+                  <w:pPr>
+                    <w:pStyle w:val="TableContents"/>
+                    <w:rPr>
+                      <w:b/>
+                      <w:bCs/>
+                    </w:rPr>
+                  </w:pPr>
+                  <w:r>
+                    <w:rPr>
+                      <w:b/>
+                      <w:bCs/>
+                    </w:rPr>
+                    <w:t>#</w:t>
+                  </w:r>
+                </w:p>
+              </w:tc>
+              <w:tc>
+                <w:tcPr>
+                  <w:tcW w:w="1988" w:type="dxa"/>
+                  <w:tcBorders>
+                    <w:top w:val="single" w:sz="4" w:space="0" w:color="000000"/>
+                    <w:left w:val="single" w:sz="4" w:space="0" w:color="000000"/>
+                    <w:bottom w:val="single" w:sz="4" w:space="0" w:color="000000"/>
+                  </w:tcBorders>
+                </w:tcPr>
+                <w:p>
+                  <w:pPr>
+                    <w:pStyle w:val="TableContents"/>
+                    <w:rPr>
+                      <w:b/>
+                      <w:bCs/>
+                    </w:rPr>
+                  </w:pPr>
+                  <w:r>
+                    <w:rPr>
+                      <w:b/>
+                      <w:bCs/>
+                    </w:rPr>
+                    <w:t>Type</w:t>
+                  </w:r>
+                </w:p>
+              </w:tc>
+              <w:tc>
+                <w:tcPr>
+                  <w:tcW w:w="1534" w:type="dxa"/>
+                  <w:tcBorders>
+                    <w:top w:val="single" w:sz="4" w:space="0" w:color="000000"/>
+                    <w:left w:val="single" w:sz="4" w:space="0" w:color="000000"/>
+                    <w:bottom w:val="single" w:sz="4" w:space="0" w:color="000000"/>
+                    <w:right w:val="single" w:sz="4" w:space="0" w:color="000000"/>
+                  </w:tcBorders>
+                </w:tcPr>
+                <w:p>
+                  <w:pPr>
+                    <w:pStyle w:val="TableContents"/>
+                    <w:rPr>
+                      <w:b/>
+                      <w:bCs/>
+                    </w:rPr>
+                  </w:pPr>
+                  <w:r>
+                    <w:rPr>
+                      <w:b/>
+                      <w:bCs/>
+                    </w:rPr>
+                    <w:t>Size</w:t>
+                  </w:r>
+                </w:p>
+              </w:tc>
+            </w:tr>
+            <w:tr>
+              <w:trPr/>
+              <w:tc>
+                <w:tcPr>
+                  <w:tcW w:w="560" w:type="dxa"/>
+                  <w:tcBorders>
+                    <w:left w:val="single" w:sz="4" w:space="0" w:color="000000"/>
+                    <w:bottom w:val="single" w:sz="4" w:space="0" w:color="000000"/>
+                  </w:tcBorders>
+                </w:tcPr>
+                <w:p>
+                  <w:pPr>
+                    <w:pStyle w:val="TableContents"/>
+                    <w:rPr>
+                      <w:rFonts w:ascii="BC Sans" w:hAnsi="BC Sans"/>
+                    </w:rPr>
+                  </w:pPr>
+                  <w:r>
+                    <w:rPr>
+                      <w:rFonts w:ascii="BC Sans" w:hAnsi="BC Sans"/>
+                    </w:rPr>
+                    <w:t>{d.subdProposedLots[i].index}</w:t>
+                  </w:r>
+                </w:p>
+              </w:tc>
+              <w:tc>
+                <w:tcPr>
+                  <w:tcW w:w="1988" w:type="dxa"/>
+                  <w:tcBorders>
+                    <w:left w:val="single" w:sz="4" w:space="0" w:color="000000"/>
+                    <w:bottom w:val="single" w:sz="4" w:space="0" w:color="000000"/>
+                  </w:tcBorders>
+                </w:tcPr>
+                <w:p>
+                  <w:pPr>
+                    <w:pStyle w:val="TableContents"/>
+                    <w:rPr>
+                      <w:rFonts w:ascii="BC Sans" w:hAnsi="BC Sans"/>
+                    </w:rPr>
+                  </w:pPr>
+                  <w:r>
+                    <w:rPr>
+                      <w:rFonts w:ascii="BC Sans" w:hAnsi="BC Sans"/>
+                    </w:rPr>
+                    <w:t>{d.subdProposedLots[i].type}</w:t>
+                  </w:r>
+                </w:p>
+              </w:tc>
+              <w:tc>
+                <w:tcPr>
+                  <w:tcW w:w="1534" w:type="dxa"/>
+                  <w:tcBorders>
+                    <w:left w:val="single" w:sz="4" w:space="0" w:color="000000"/>
+                    <w:bottom w:val="single" w:sz="4" w:space="0" w:color="000000"/>
+                    <w:right w:val="single" w:sz="4" w:space="0" w:color="000000"/>
+                  </w:tcBorders>
+                </w:tcPr>
+                <w:p>
+                  <w:pPr>
+                    <w:pStyle w:val="TableContents"/>
+                    <w:rPr>
+                      <w:rFonts w:ascii="BC Sans" w:hAnsi="BC Sans"/>
+                    </w:rPr>
+                  </w:pPr>
+                  <w:r>
+                    <w:rPr>
+                      <w:rFonts w:ascii="BC Sans" w:hAnsi="BC Sans"/>
+                    </w:rPr>
+                    <w:t>{d.subdProposedLots[i].size}</w:t>
+                  </w:r>
+                </w:p>
+              </w:tc>
+            </w:tr>
+            <w:tr>
+              <w:trPr/>
+              <w:tc>
+                <w:tcPr>
+                  <w:tcW w:w="560" w:type="dxa"/>
+                  <w:tcBorders>
+                    <w:left w:val="single" w:sz="4" w:space="0" w:color="000000"/>
+                    <w:bottom w:val="single" w:sz="4" w:space="0" w:color="000000"/>
+                  </w:tcBorders>
+                </w:tcPr>
+                <w:p>
+                  <w:pPr>
+                    <w:pStyle w:val="TableContents"/>
+                    <w:rPr>
+                      <w:rFonts w:ascii="BC Sans" w:hAnsi="BC Sans"/>
+                    </w:rPr>
+                  </w:pPr>
+                  <w:r>
+                    <w:rPr>
+                      <w:rFonts w:ascii="BC Sans" w:hAnsi="BC Sans"/>
+                    </w:rPr>
+                    <w:t>{.subdProposedLots[i+1].index}</w:t>
+                  </w:r>
+                </w:p>
+              </w:tc>
+              <w:tc>
+                <w:tcPr>
+                  <w:tcW w:w="1988" w:type="dxa"/>
+                  <w:tcBorders>
+                    <w:left w:val="single" w:sz="4" w:space="0" w:color="000000"/>
+                    <w:bottom w:val="single" w:sz="4" w:space="0" w:color="000000"/>
+                  </w:tcBorders>
+                </w:tcPr>
+                <w:p>
+                  <w:pPr>
+                    <w:pStyle w:val="TableContents"/>
+                    <w:rPr>
+                      <w:rFonts w:ascii="BC Sans" w:hAnsi="BC Sans"/>
+                    </w:rPr>
+                  </w:pPr>
+                  <w:r>
+                    <w:rPr>
+                      <w:rFonts w:ascii="BC Sans" w:hAnsi="BC Sans"/>
+                    </w:rPr>
+                    <w:t>{d.subdProposedLots[i+1].type}</w:t>
+                  </w:r>
+                </w:p>
+              </w:tc>
+              <w:tc>
+                <w:tcPr>
+                  <w:tcW w:w="1534" w:type="dxa"/>
+                  <w:tcBorders>
+                    <w:left w:val="single" w:sz="4" w:space="0" w:color="000000"/>
+                    <w:bottom w:val="single" w:sz="4" w:space="0" w:color="000000"/>
+                    <w:right w:val="single" w:sz="4" w:space="0" w:color="000000"/>
+                  </w:tcBorders>
+                </w:tcPr>
+                <w:p>
+                  <w:pPr>
+                    <w:pStyle w:val="TableContents"/>
+                    <w:rPr>
+                      <w:rFonts w:ascii="BC Sans" w:hAnsi="BC Sans"/>
+                    </w:rPr>
+                  </w:pPr>
+                  <w:r>
+                    <w:rPr>
+                      <w:rFonts w:ascii="BC Sans" w:hAnsi="BC Sans"/>
+                    </w:rPr>
+                    <w:t>{d.subdProposedLots[i+1].size}</w:t>
+                  </w:r>
+                </w:p>
+              </w:tc>
+            </w:tr>
+          </w:tbl>
+          <w:p>
+            <w:pPr>
+              <w:pStyle w:val="TableContents"/>
+              <w:widowControl w:val="false"/>
+              <w:rPr>
+                <w:b/>
+                <w:bCs/>
+              </w:rPr>
+            </w:pPr>
+            <w:r>
+              <w:rPr>
+                <w:b/>
+                <w:bCs/>
+              </w:rPr>
+            </w:r>
+          </w:p>
+        </w:tc>
+        <w:tc>
+          <w:tcPr>
+            <w:tcW w:w="6856" w:type="dxa"/>
             <w:tcBorders/>
           </w:tcPr>
           <w:p>
@@ -3733,7 +3980,7 @@
         <w:trPr/>
         <w:tc>
           <w:tcPr>
-            <w:tcW w:w="3636" w:type="dxa"/>
+            <w:tcW w:w="4029" w:type="dxa"/>
             <w:tcBorders/>
           </w:tcPr>
           <w:p>
@@ -3757,7 +4004,7 @@
         </w:tc>
         <w:tc>
           <w:tcPr>
-            <w:tcW w:w="7254" w:type="dxa"/>
+            <w:tcW w:w="6856" w:type="dxa"/>
             <w:tcBorders/>
           </w:tcPr>
           <w:p>
@@ -3781,7 +4028,7 @@
         <w:trPr/>
         <w:tc>
           <w:tcPr>
-            <w:tcW w:w="3636" w:type="dxa"/>
+            <w:tcW w:w="4029" w:type="dxa"/>
             <w:tcBorders/>
           </w:tcPr>
           <w:p>
@@ -3820,22 +4067,22 @@
         </w:tc>
         <w:tc>
           <w:tcPr>
-            <w:tcW w:w="7254" w:type="dxa"/>
-            <w:tcBorders/>
-          </w:tcPr>
-          <w:p>
-            <w:pPr>
-              <w:pStyle w:val="TableContents"/>
-              <w:widowControl w:val="false"/>
-              <w:rPr>
-                <w:rFonts w:ascii="BC Sans" w:hAnsi="BC Sans"/>
-              </w:rPr>
-            </w:pPr>
-            <w:r>
-              <w:rPr>
-                <w:rFonts w:ascii="BC Sans" w:hAnsi="BC Sans"/>
-              </w:rPr>
-              <w:t>{d.turAgriculturalActivities:ifEM():show(.noData)}</w:t>
+            <w:tcW w:w="6856" w:type="dxa"/>
+            <w:tcBorders/>
+          </w:tcPr>
+          <w:p>
+            <w:pPr>
+              <w:pStyle w:val="TableContents"/>
+              <w:widowControl w:val="false"/>
+              <w:rPr>
+                <w:rFonts w:ascii="BC Sans" w:hAnsi="BC Sans"/>
+              </w:rPr>
+            </w:pPr>
+            <w:r>
+              <w:rPr>
+                <w:rFonts w:ascii="BC Sans" w:hAnsi="BC Sans"/>
+              </w:rPr>
+              <w:t>{d.subdSuitability:ifEM():show(.noData)}</w:t>
             </w:r>
           </w:p>
         </w:tc>
@@ -3844,7 +4091,7 @@
         <w:trPr/>
         <w:tc>
           <w:tcPr>
-            <w:tcW w:w="3636" w:type="dxa"/>
+            <w:tcW w:w="4029" w:type="dxa"/>
             <w:tcBorders/>
           </w:tcPr>
           <w:p>
@@ -3883,22 +4130,22 @@
         </w:tc>
         <w:tc>
           <w:tcPr>
-            <w:tcW w:w="7254" w:type="dxa"/>
-            <w:tcBorders/>
-          </w:tcPr>
-          <w:p>
-            <w:pPr>
-              <w:pStyle w:val="TableContents"/>
-              <w:widowControl w:val="false"/>
-              <w:rPr>
-                <w:rFonts w:ascii="BC Sans" w:hAnsi="BC Sans"/>
-              </w:rPr>
-            </w:pPr>
-            <w:r>
-              <w:rPr>
-                <w:rFonts w:ascii="BC Sans" w:hAnsi="BC Sans"/>
-              </w:rPr>
-              <w:t>{d.turReduceNegativeImpacts:ifEM():show(.noData)}</w:t>
+            <w:tcW w:w="6856" w:type="dxa"/>
+            <w:tcBorders/>
+          </w:tcPr>
+          <w:p>
+            <w:pPr>
+              <w:pStyle w:val="TableContents"/>
+              <w:widowControl w:val="false"/>
+              <w:rPr>
+                <w:rFonts w:ascii="BC Sans" w:hAnsi="BC Sans"/>
+              </w:rPr>
+            </w:pPr>
+            <w:r>
+              <w:rPr>
+                <w:rFonts w:ascii="BC Sans" w:hAnsi="BC Sans"/>
+              </w:rPr>
+              <w:t>{d.subdAgricultureSupport:ifEM():show(.noData)}</w:t>
             </w:r>
           </w:p>
         </w:tc>
@@ -3907,7 +4154,7 @@
         <w:trPr/>
         <w:tc>
           <w:tcPr>
-            <w:tcW w:w="3636" w:type="dxa"/>
+            <w:tcW w:w="4029" w:type="dxa"/>
             <w:tcBorders/>
           </w:tcPr>
           <w:p>
@@ -3946,7 +4193,7 @@
         </w:tc>
         <w:tc>
           <w:tcPr>
-            <w:tcW w:w="7254" w:type="dxa"/>
+            <w:tcW w:w="6856" w:type="dxa"/>
             <w:tcBorders/>
           </w:tcPr>
           <w:p>
@@ -3970,7 +4217,7 @@
         <w:trPr/>
         <w:tc>
           <w:tcPr>
-            <w:tcW w:w="3636" w:type="dxa"/>
+            <w:tcW w:w="4029" w:type="dxa"/>
             <w:tcBorders/>
           </w:tcPr>
           <w:p>
@@ -4009,7 +4256,7 @@
         </w:tc>
         <w:tc>
           <w:tcPr>
-            <w:tcW w:w="7254" w:type="dxa"/>
+            <w:tcW w:w="6856" w:type="dxa"/>
             <w:tcBorders/>
           </w:tcPr>
           <w:p>
@@ -4033,7 +4280,7 @@
         <w:trPr/>
         <w:tc>
           <w:tcPr>
-            <w:tcW w:w="3636" w:type="dxa"/>
+            <w:tcW w:w="4029" w:type="dxa"/>
             <w:tcBorders/>
           </w:tcPr>
           <w:p>
@@ -4072,61 +4319,37 @@
         </w:tc>
         <w:tc>
           <w:tcPr>
-            <w:tcW w:w="7254" w:type="dxa"/>
-            <w:tcBorders/>
-          </w:tcPr>
-          <w:p>
-            <w:pPr>
-              <w:pStyle w:val="TableContents"/>
-              <w:widowControl w:val="false"/>
-              <w:rPr>
-                <w:rFonts w:ascii="BC Sans" w:hAnsi="BC Sans"/>
-              </w:rPr>
-            </w:pPr>
-            <w:r>
-              <w:rPr>
-                <w:rFonts w:ascii="BC Sans" w:hAnsi="BC Sans"/>
-              </w:rPr>
-              <w:t>{d.homesiteSeverance[i].</w:t>
-            </w:r>
-            <w:r>
-              <w:rPr>
-                <w:rFonts w:ascii="BC Sans" w:hAnsi="BC Sans"/>
-              </w:rPr>
-              <w:t>fileName</w:t>
-            </w:r>
-            <w:r>
-              <w:rPr>
-                <w:rFonts w:ascii="BC Sans" w:hAnsi="BC Sans"/>
-              </w:rPr>
-              <w:t>:ifEM():show(.noData)}</w:t>
-            </w:r>
-          </w:p>
-          <w:p>
-            <w:pPr>
-              <w:pStyle w:val="TableContents"/>
-              <w:widowControl w:val="false"/>
-              <w:rPr>
-                <w:rFonts w:ascii="BC Sans" w:hAnsi="BC Sans"/>
-              </w:rPr>
-            </w:pPr>
-            <w:r>
-              <w:rPr>
-                <w:rFonts w:ascii="BC Sans" w:hAnsi="BC Sans"/>
-              </w:rPr>
-              <w:t>{d.homesiteSeverance[i+1].</w:t>
-            </w:r>
-            <w:r>
-              <w:rPr>
-                <w:rFonts w:ascii="BC Sans" w:hAnsi="BC Sans"/>
-              </w:rPr>
-              <w:t>fileName</w:t>
-            </w:r>
-            <w:r>
-              <w:rPr>
-                <w:rFonts w:ascii="BC Sans" w:hAnsi="BC Sans"/>
-              </w:rPr>
-              <w:t>:ifEM():show(.noData)}</w:t>
+            <w:tcW w:w="6856" w:type="dxa"/>
+            <w:tcBorders/>
+          </w:tcPr>
+          <w:p>
+            <w:pPr>
+              <w:pStyle w:val="TableContents"/>
+              <w:widowControl w:val="false"/>
+              <w:rPr>
+                <w:rFonts w:ascii="BC Sans" w:hAnsi="BC Sans"/>
+              </w:rPr>
+            </w:pPr>
+            <w:r>
+              <w:rPr>
+                <w:rFonts w:ascii="BC Sans" w:hAnsi="BC Sans"/>
+              </w:rPr>
+              <w:t>{d.homesiteSeverance[i].fileName:ifEM():show(.noData)}</w:t>
+            </w:r>
+          </w:p>
+          <w:p>
+            <w:pPr>
+              <w:pStyle w:val="TableContents"/>
+              <w:widowControl w:val="false"/>
+              <w:rPr>
+                <w:rFonts w:ascii="BC Sans" w:hAnsi="BC Sans"/>
+              </w:rPr>
+            </w:pPr>
+            <w:r>
+              <w:rPr>
+                <w:rFonts w:ascii="BC Sans" w:hAnsi="BC Sans"/>
+              </w:rPr>
+              <w:t>{d.homesiteSeverance[i+1].fileName:ifEM():show(.noData)}</w:t>
             </w:r>
           </w:p>
         </w:tc>

</xml_diff>

<commit_message>
adjust fonts, set no data for Proof of Homesite Severance Qualification
</commit_message>
<xml_diff>
--- a/services/templates/pdf/subd-submission-template.docx
+++ b/services/templates/pdf/subd-submission-template.docx
@@ -235,6 +235,7 @@
               <w:jc w:val="left"/>
               <w:rPr>
                 <w:b/>
+                <w:b/>
                 <w:bCs/>
               </w:rPr>
             </w:pPr>
@@ -289,6 +290,7 @@
               <w:jc w:val="left"/>
               <w:rPr>
                 <w:b/>
+                <w:b/>
                 <w:bCs/>
               </w:rPr>
             </w:pPr>
@@ -343,6 +345,7 @@
               <w:jc w:val="left"/>
               <w:rPr>
                 <w:b/>
+                <w:b/>
                 <w:bCs/>
               </w:rPr>
             </w:pPr>
@@ -397,6 +400,7 @@
               <w:jc w:val="left"/>
               <w:rPr>
                 <w:b/>
+                <w:b/>
                 <w:bCs/>
               </w:rPr>
             </w:pPr>
@@ -450,6 +454,7 @@
               <w:spacing w:before="0" w:after="140"/>
               <w:jc w:val="left"/>
               <w:rPr>
+                <w:b/>
                 <w:b/>
                 <w:bCs/>
               </w:rPr>
@@ -567,21 +572,22 @@
         <w:pStyle w:val="PreformattedText"/>
         <w:rPr>
           <w:b w:val="false"/>
-          <w:bCs w:val="false"/>
-          <w:color w:val="565656"/>
-          <w:sz w:val="26"/>
-          <w:szCs w:val="26"/>
-        </w:rPr>
-      </w:pPr>
-      <w:r>
-        <w:rPr>
-          <w:rFonts w:ascii="BC Sans" w:hAnsi="BC Sans"/>
           <w:b w:val="false"/>
           <w:bCs w:val="false"/>
           <w:color w:val="565656"/>
           <w:sz w:val="26"/>
           <w:szCs w:val="26"/>
         </w:rPr>
+      </w:pPr>
+      <w:r>
+        <w:rPr>
+          <w:rFonts w:ascii="BC Sans" w:hAnsi="BC Sans"/>
+          <w:b w:val="false"/>
+          <w:bCs w:val="false"/>
+          <w:color w:val="565656"/>
+          <w:sz w:val="26"/>
+          <w:szCs w:val="26"/>
+        </w:rPr>
         <w:t>Parcel Information</w:t>
       </w:r>
     </w:p>
@@ -590,6 +596,7 @@
         <w:pStyle w:val="PreformattedText"/>
         <w:rPr>
           <w:rFonts w:ascii="BC Sans" w:hAnsi="BC Sans"/>
+          <w:b w:val="false"/>
           <w:b w:val="false"/>
           <w:bCs w:val="false"/>
           <w:color w:val="565656"/>
@@ -638,6 +645,7 @@
               <w:widowControl w:val="false"/>
               <w:rPr>
                 <w:b/>
+                <w:b/>
                 <w:bCs/>
               </w:rPr>
             </w:pPr>
@@ -686,6 +694,7 @@
               <w:widowControl w:val="false"/>
               <w:rPr>
                 <w:b/>
+                <w:b/>
                 <w:bCs/>
               </w:rPr>
             </w:pPr>
@@ -734,6 +743,7 @@
               <w:widowControl w:val="false"/>
               <w:rPr>
                 <w:b/>
+                <w:b/>
                 <w:bCs/>
               </w:rPr>
             </w:pPr>
@@ -782,6 +792,7 @@
               <w:widowControl w:val="false"/>
               <w:rPr>
                 <w:b/>
+                <w:b/>
                 <w:bCs/>
               </w:rPr>
             </w:pPr>
@@ -830,6 +841,7 @@
               <w:widowControl w:val="false"/>
               <w:rPr>
                 <w:b/>
+                <w:b/>
                 <w:bCs/>
               </w:rPr>
             </w:pPr>
@@ -878,6 +890,7 @@
               <w:widowControl w:val="false"/>
               <w:rPr>
                 <w:b/>
+                <w:b/>
                 <w:bCs/>
               </w:rPr>
             </w:pPr>
@@ -926,6 +939,7 @@
               <w:widowControl w:val="false"/>
               <w:rPr>
                 <w:b/>
+                <w:b/>
                 <w:bCs/>
               </w:rPr>
             </w:pPr>
@@ -974,6 +988,7 @@
               <w:widowControl w:val="false"/>
               <w:rPr>
                 <w:b/>
+                <w:b/>
                 <w:bCs/>
               </w:rPr>
             </w:pPr>
@@ -1014,6 +1029,8 @@
       <w:pPr>
         <w:pStyle w:val="Heading3"/>
         <w:rPr>
+          <w:rFonts w:ascii="BC Sans" w:hAnsi="BC Sans"/>
+          <w:b w:val="false"/>
           <w:b w:val="false"/>
           <w:bCs w:val="false"/>
           <w:color w:val="565656"/>
@@ -1023,6 +1040,7 @@
       </w:pPr>
       <w:r>
         <w:rPr>
+          <w:rFonts w:ascii="BC Sans" w:hAnsi="BC Sans"/>
           <w:b w:val="false"/>
           <w:bCs w:val="false"/>
           <w:color w:val="565656"/>
@@ -1103,6 +1121,7 @@
               <w:widowControl w:val="false"/>
               <w:rPr>
                 <w:b/>
+                <w:b/>
                 <w:bCs/>
               </w:rPr>
             </w:pPr>
@@ -1127,6 +1146,7 @@
               <w:widowControl w:val="false"/>
               <w:rPr>
                 <w:b/>
+                <w:b/>
                 <w:bCs/>
               </w:rPr>
             </w:pPr>
@@ -1151,6 +1171,7 @@
               <w:widowControl w:val="false"/>
               <w:rPr>
                 <w:b/>
+                <w:b/>
                 <w:bCs/>
               </w:rPr>
             </w:pPr>
@@ -1175,6 +1196,7 @@
               <w:widowControl w:val="false"/>
               <w:rPr>
                 <w:b/>
+                <w:b/>
                 <w:bCs/>
               </w:rPr>
             </w:pPr>
@@ -1198,6 +1220,7 @@
               <w:pStyle w:val="TableContents"/>
               <w:widowControl w:val="false"/>
               <w:rPr>
+                <w:b/>
                 <w:b/>
                 <w:bCs/>
               </w:rPr>
@@ -1495,6 +1518,7 @@
               <w:widowControl w:val="false"/>
               <w:rPr>
                 <w:b/>
+                <w:b/>
                 <w:bCs/>
               </w:rPr>
             </w:pPr>
@@ -1519,6 +1543,7 @@
               <w:widowControl w:val="false"/>
               <w:rPr>
                 <w:b/>
+                <w:b/>
                 <w:bCs/>
               </w:rPr>
             </w:pPr>
@@ -1543,6 +1568,7 @@
               <w:widowControl w:val="false"/>
               <w:rPr>
                 <w:b/>
+                <w:b/>
                 <w:bCs/>
               </w:rPr>
             </w:pPr>
@@ -1567,6 +1593,7 @@
               <w:widowControl w:val="false"/>
               <w:rPr>
                 <w:b/>
+                <w:b/>
                 <w:bCs/>
               </w:rPr>
             </w:pPr>
@@ -1590,6 +1617,7 @@
               <w:pStyle w:val="TableContents"/>
               <w:widowControl w:val="false"/>
               <w:rPr>
+                <w:b/>
                 <w:b/>
                 <w:bCs/>
               </w:rPr>
@@ -1729,21 +1757,22 @@
         <w:pStyle w:val="PreformattedText"/>
         <w:rPr>
           <w:b w:val="false"/>
-          <w:bCs w:val="false"/>
-          <w:color w:val="565656"/>
-          <w:sz w:val="26"/>
-          <w:szCs w:val="26"/>
-        </w:rPr>
-      </w:pPr>
-      <w:r>
-        <w:rPr>
-          <w:rFonts w:ascii="BC Sans" w:hAnsi="BC Sans"/>
           <w:b w:val="false"/>
           <w:bCs w:val="false"/>
           <w:color w:val="565656"/>
           <w:sz w:val="26"/>
           <w:szCs w:val="26"/>
         </w:rPr>
+      </w:pPr>
+      <w:r>
+        <w:rPr>
+          <w:rFonts w:ascii="BC Sans" w:hAnsi="BC Sans"/>
+          <w:b w:val="false"/>
+          <w:bCs w:val="false"/>
+          <w:color w:val="565656"/>
+          <w:sz w:val="26"/>
+          <w:szCs w:val="26"/>
+        </w:rPr>
         <w:t>Parcel Information</w:t>
       </w:r>
     </w:p>
@@ -1752,6 +1781,7 @@
         <w:pStyle w:val="PreformattedText"/>
         <w:rPr>
           <w:rFonts w:ascii="BC Sans" w:hAnsi="BC Sans"/>
+          <w:b w:val="false"/>
           <w:b w:val="false"/>
           <w:bCs w:val="false"/>
           <w:color w:val="333333"/>
@@ -1800,6 +1830,7 @@
               <w:widowControl w:val="false"/>
               <w:rPr>
                 <w:b/>
+                <w:b/>
                 <w:bCs/>
               </w:rPr>
             </w:pPr>
@@ -1848,6 +1879,7 @@
               <w:widowControl w:val="false"/>
               <w:rPr>
                 <w:b/>
+                <w:b/>
                 <w:bCs/>
               </w:rPr>
             </w:pPr>
@@ -1896,6 +1928,7 @@
               <w:widowControl w:val="false"/>
               <w:rPr>
                 <w:b/>
+                <w:b/>
                 <w:bCs/>
               </w:rPr>
             </w:pPr>
@@ -1944,6 +1977,7 @@
               <w:widowControl w:val="false"/>
               <w:rPr>
                 <w:b/>
+                <w:b/>
                 <w:bCs/>
               </w:rPr>
             </w:pPr>
@@ -1992,6 +2026,7 @@
               <w:widowControl w:val="false"/>
               <w:rPr>
                 <w:b/>
+                <w:b/>
                 <w:bCs/>
               </w:rPr>
             </w:pPr>
@@ -2040,6 +2075,7 @@
               <w:widowControl w:val="false"/>
               <w:rPr>
                 <w:b/>
+                <w:b/>
                 <w:bCs/>
               </w:rPr>
             </w:pPr>
@@ -2088,6 +2124,7 @@
               <w:widowControl w:val="false"/>
               <w:rPr>
                 <w:b/>
+                <w:b/>
                 <w:bCs/>
               </w:rPr>
             </w:pPr>
@@ -2128,6 +2165,8 @@
       <w:pPr>
         <w:pStyle w:val="Heading3"/>
         <w:rPr>
+          <w:rFonts w:ascii="BC Sans" w:hAnsi="BC Sans"/>
+          <w:b w:val="false"/>
           <w:b w:val="false"/>
           <w:bCs w:val="false"/>
           <w:color w:val="565656"/>
@@ -2137,6 +2176,7 @@
       </w:pPr>
       <w:r>
         <w:rPr>
+          <w:rFonts w:ascii="BC Sans" w:hAnsi="BC Sans"/>
           <w:b w:val="false"/>
           <w:bCs w:val="false"/>
           <w:color w:val="565656"/>
@@ -2217,6 +2257,7 @@
               <w:widowControl w:val="false"/>
               <w:rPr>
                 <w:b/>
+                <w:b/>
                 <w:bCs/>
               </w:rPr>
             </w:pPr>
@@ -2241,6 +2282,7 @@
               <w:widowControl w:val="false"/>
               <w:rPr>
                 <w:b/>
+                <w:b/>
                 <w:bCs/>
               </w:rPr>
             </w:pPr>
@@ -2265,6 +2307,7 @@
               <w:widowControl w:val="false"/>
               <w:rPr>
                 <w:b/>
+                <w:b/>
                 <w:bCs/>
               </w:rPr>
             </w:pPr>
@@ -2289,6 +2332,7 @@
               <w:widowControl w:val="false"/>
               <w:rPr>
                 <w:b/>
+                <w:b/>
                 <w:bCs/>
               </w:rPr>
             </w:pPr>
@@ -2312,6 +2356,7 @@
               <w:pStyle w:val="TableContents"/>
               <w:widowControl w:val="false"/>
               <w:rPr>
+                <w:b/>
                 <w:b/>
                 <w:bCs/>
               </w:rPr>
@@ -2609,6 +2654,7 @@
               <w:widowControl w:val="false"/>
               <w:rPr>
                 <w:b/>
+                <w:b/>
                 <w:bCs/>
               </w:rPr>
             </w:pPr>
@@ -2633,6 +2679,7 @@
               <w:widowControl w:val="false"/>
               <w:rPr>
                 <w:b/>
+                <w:b/>
                 <w:bCs/>
               </w:rPr>
             </w:pPr>
@@ -2657,6 +2704,7 @@
               <w:widowControl w:val="false"/>
               <w:rPr>
                 <w:b/>
+                <w:b/>
                 <w:bCs/>
               </w:rPr>
             </w:pPr>
@@ -2681,6 +2729,7 @@
               <w:widowControl w:val="false"/>
               <w:rPr>
                 <w:b/>
+                <w:b/>
                 <w:bCs/>
               </w:rPr>
             </w:pPr>
@@ -2704,6 +2753,7 @@
               <w:pStyle w:val="TableContents"/>
               <w:widowControl w:val="false"/>
               <w:rPr>
+                <w:b/>
                 <w:b/>
                 <w:bCs/>
               </w:rPr>
@@ -2811,6 +2861,7 @@
               <w:widowControl w:val="false"/>
               <w:rPr>
                 <w:b/>
+                <w:b/>
                 <w:bCs/>
               </w:rPr>
             </w:pPr>
@@ -2914,6 +2965,7 @@
               <w:widowControl w:val="false"/>
               <w:rPr>
                 <w:b/>
+                <w:b/>
                 <w:bCs/>
               </w:rPr>
             </w:pPr>
@@ -2991,6 +3043,7 @@
         </w:numPr>
         <w:ind w:left="0" w:hanging="0"/>
         <w:rPr>
+          <w:b/>
           <w:b/>
           <w:bCs/>
           <w:i w:val="false"/>
@@ -3043,6 +3096,7 @@
               <w:widowControl w:val="false"/>
               <w:rPr>
                 <w:b/>
+                <w:b/>
                 <w:bCs/>
               </w:rPr>
             </w:pPr>
@@ -3091,6 +3145,7 @@
               <w:widowControl w:val="false"/>
               <w:rPr>
                 <w:b/>
+                <w:b/>
                 <w:bCs/>
               </w:rPr>
             </w:pPr>
@@ -3139,6 +3194,7 @@
               <w:widowControl w:val="false"/>
               <w:rPr>
                 <w:b/>
+                <w:b/>
                 <w:bCs/>
               </w:rPr>
             </w:pPr>
@@ -3192,6 +3248,7 @@
       <w:pPr>
         <w:pStyle w:val="Normal"/>
         <w:rPr>
+          <w:b/>
           <w:b/>
           <w:bCs/>
           <w:sz w:val="28"/>
@@ -3273,6 +3330,7 @@
               <w:widowControl w:val="false"/>
               <w:rPr>
                 <w:b/>
+                <w:b/>
                 <w:bCs/>
               </w:rPr>
             </w:pPr>
@@ -3296,6 +3354,7 @@
               <w:pStyle w:val="TableContents"/>
               <w:widowControl w:val="false"/>
               <w:rPr>
+                <w:b/>
                 <w:b/>
                 <w:bCs/>
               </w:rPr>
@@ -3324,6 +3383,7 @@
               <w:widowControl w:val="false"/>
               <w:rPr>
                 <w:b/>
+                <w:b/>
                 <w:bCs/>
               </w:rPr>
             </w:pPr>
@@ -3393,6 +3453,7 @@
               <w:widowControl w:val="false"/>
               <w:rPr>
                 <w:b/>
+                <w:b/>
                 <w:bCs/>
               </w:rPr>
             </w:pPr>
@@ -3462,6 +3523,7 @@
               <w:widowControl w:val="false"/>
               <w:rPr>
                 <w:b/>
+                <w:b/>
                 <w:bCs/>
               </w:rPr>
             </w:pPr>
@@ -3530,6 +3592,7 @@
               <w:pStyle w:val="TableContents"/>
               <w:widowControl w:val="false"/>
               <w:rPr>
+                <w:b/>
                 <w:b/>
                 <w:bCs/>
               </w:rPr>
@@ -3634,21 +3697,22 @@
         </w:tblCellMar>
       </w:tblPr>
       <w:tblGrid>
-        <w:gridCol w:w="4029"/>
+        <w:gridCol w:w="4028"/>
         <w:gridCol w:w="6856"/>
       </w:tblGrid>
       <w:tr>
         <w:trPr/>
         <w:tc>
           <w:tcPr>
-            <w:tcW w:w="4029" w:type="dxa"/>
-            <w:tcBorders/>
-          </w:tcPr>
-          <w:p>
-            <w:pPr>
-              <w:pStyle w:val="TableContents"/>
-              <w:widowControl w:val="false"/>
-              <w:rPr>
+            <w:tcW w:w="4028" w:type="dxa"/>
+            <w:tcBorders/>
+          </w:tcPr>
+          <w:p>
+            <w:pPr>
+              <w:pStyle w:val="TableContents"/>
+              <w:widowControl w:val="false"/>
+              <w:rPr>
+                <w:b/>
                 <w:b/>
                 <w:bCs/>
               </w:rPr>
@@ -3688,14 +3752,14 @@
         <w:trPr/>
         <w:tc>
           <w:tcPr>
-            <w:tcW w:w="4029" w:type="dxa"/>
+            <w:tcW w:w="4028" w:type="dxa"/>
             <w:tcBorders/>
           </w:tcPr>
           <w:tbl>
             <w:tblPr>
               <w:tblW w:w="4082" w:type="dxa"/>
               <w:jc w:val="left"/>
-              <w:tblInd w:w="-5" w:type="dxa"/>
+              <w:tblInd w:w="0" w:type="dxa"/>
               <w:tblLayout w:type="fixed"/>
               <w:tblCellMar>
                 <w:top w:w="55" w:type="dxa"/>
@@ -3706,8 +3770,8 @@
             </w:tblPr>
             <w:tblGrid>
               <w:gridCol w:w="560"/>
-              <w:gridCol w:w="1988"/>
-              <w:gridCol w:w="1534"/>
+              <w:gridCol w:w="1987"/>
+              <w:gridCol w:w="1535"/>
             </w:tblGrid>
             <w:tr>
               <w:trPr/>
@@ -3723,13 +3787,16 @@
                 <w:p>
                   <w:pPr>
                     <w:pStyle w:val="TableContents"/>
+                    <w:widowControl w:val="false"/>
                     <w:rPr>
+                      <w:b/>
                       <w:b/>
                       <w:bCs/>
                     </w:rPr>
                   </w:pPr>
                   <w:r>
                     <w:rPr>
+                      <w:rFonts w:ascii="BC Sans" w:hAnsi="BC Sans"/>
                       <w:b/>
                       <w:bCs/>
                     </w:rPr>
@@ -3739,7 +3806,7 @@
               </w:tc>
               <w:tc>
                 <w:tcPr>
-                  <w:tcW w:w="1988" w:type="dxa"/>
+                  <w:tcW w:w="1987" w:type="dxa"/>
                   <w:tcBorders>
                     <w:top w:val="single" w:sz="4" w:space="0" w:color="000000"/>
                     <w:left w:val="single" w:sz="4" w:space="0" w:color="000000"/>
@@ -3749,13 +3816,16 @@
                 <w:p>
                   <w:pPr>
                     <w:pStyle w:val="TableContents"/>
+                    <w:widowControl w:val="false"/>
                     <w:rPr>
+                      <w:b/>
                       <w:b/>
                       <w:bCs/>
                     </w:rPr>
                   </w:pPr>
                   <w:r>
                     <w:rPr>
+                      <w:rFonts w:ascii="BC Sans" w:hAnsi="BC Sans"/>
                       <w:b/>
                       <w:bCs/>
                     </w:rPr>
@@ -3765,7 +3835,7 @@
               </w:tc>
               <w:tc>
                 <w:tcPr>
-                  <w:tcW w:w="1534" w:type="dxa"/>
+                  <w:tcW w:w="1535" w:type="dxa"/>
                   <w:tcBorders>
                     <w:top w:val="single" w:sz="4" w:space="0" w:color="000000"/>
                     <w:left w:val="single" w:sz="4" w:space="0" w:color="000000"/>
@@ -3776,13 +3846,16 @@
                 <w:p>
                   <w:pPr>
                     <w:pStyle w:val="TableContents"/>
+                    <w:widowControl w:val="false"/>
                     <w:rPr>
+                      <w:b/>
                       <w:b/>
                       <w:bCs/>
                     </w:rPr>
                   </w:pPr>
                   <w:r>
                     <w:rPr>
+                      <w:rFonts w:ascii="BC Sans" w:hAnsi="BC Sans"/>
                       <w:b/>
                       <w:bCs/>
                     </w:rPr>
@@ -3804,6 +3877,7 @@
                 <w:p>
                   <w:pPr>
                     <w:pStyle w:val="TableContents"/>
+                    <w:widowControl w:val="false"/>
                     <w:rPr>
                       <w:rFonts w:ascii="BC Sans" w:hAnsi="BC Sans"/>
                     </w:rPr>
@@ -3818,7 +3892,7 @@
               </w:tc>
               <w:tc>
                 <w:tcPr>
-                  <w:tcW w:w="1988" w:type="dxa"/>
+                  <w:tcW w:w="1987" w:type="dxa"/>
                   <w:tcBorders>
                     <w:left w:val="single" w:sz="4" w:space="0" w:color="000000"/>
                     <w:bottom w:val="single" w:sz="4" w:space="0" w:color="000000"/>
@@ -3827,6 +3901,7 @@
                 <w:p>
                   <w:pPr>
                     <w:pStyle w:val="TableContents"/>
+                    <w:widowControl w:val="false"/>
                     <w:rPr>
                       <w:rFonts w:ascii="BC Sans" w:hAnsi="BC Sans"/>
                     </w:rPr>
@@ -3841,7 +3916,7 @@
               </w:tc>
               <w:tc>
                 <w:tcPr>
-                  <w:tcW w:w="1534" w:type="dxa"/>
+                  <w:tcW w:w="1535" w:type="dxa"/>
                   <w:tcBorders>
                     <w:left w:val="single" w:sz="4" w:space="0" w:color="000000"/>
                     <w:bottom w:val="single" w:sz="4" w:space="0" w:color="000000"/>
@@ -3851,6 +3926,7 @@
                 <w:p>
                   <w:pPr>
                     <w:pStyle w:val="TableContents"/>
+                    <w:widowControl w:val="false"/>
                     <w:rPr>
                       <w:rFonts w:ascii="BC Sans" w:hAnsi="BC Sans"/>
                     </w:rPr>
@@ -3877,6 +3953,7 @@
                 <w:p>
                   <w:pPr>
                     <w:pStyle w:val="TableContents"/>
+                    <w:widowControl w:val="false"/>
                     <w:rPr>
                       <w:rFonts w:ascii="BC Sans" w:hAnsi="BC Sans"/>
                     </w:rPr>
@@ -3891,7 +3968,7 @@
               </w:tc>
               <w:tc>
                 <w:tcPr>
-                  <w:tcW w:w="1988" w:type="dxa"/>
+                  <w:tcW w:w="1987" w:type="dxa"/>
                   <w:tcBorders>
                     <w:left w:val="single" w:sz="4" w:space="0" w:color="000000"/>
                     <w:bottom w:val="single" w:sz="4" w:space="0" w:color="000000"/>
@@ -3900,6 +3977,7 @@
                 <w:p>
                   <w:pPr>
                     <w:pStyle w:val="TableContents"/>
+                    <w:widowControl w:val="false"/>
                     <w:rPr>
                       <w:rFonts w:ascii="BC Sans" w:hAnsi="BC Sans"/>
                     </w:rPr>
@@ -3914,7 +3992,7 @@
               </w:tc>
               <w:tc>
                 <w:tcPr>
-                  <w:tcW w:w="1534" w:type="dxa"/>
+                  <w:tcW w:w="1535" w:type="dxa"/>
                   <w:tcBorders>
                     <w:left w:val="single" w:sz="4" w:space="0" w:color="000000"/>
                     <w:bottom w:val="single" w:sz="4" w:space="0" w:color="000000"/>
@@ -3924,6 +4002,7 @@
                 <w:p>
                   <w:pPr>
                     <w:pStyle w:val="TableContents"/>
+                    <w:widowControl w:val="false"/>
                     <w:rPr>
                       <w:rFonts w:ascii="BC Sans" w:hAnsi="BC Sans"/>
                     </w:rPr>
@@ -3943,12 +4022,15 @@
               <w:pStyle w:val="TableContents"/>
               <w:widowControl w:val="false"/>
               <w:rPr>
-                <w:b/>
-                <w:bCs/>
-              </w:rPr>
-            </w:pPr>
-            <w:r>
-              <w:rPr>
+                <w:rFonts w:ascii="BC Sans" w:hAnsi="BC Sans"/>
+                <w:b/>
+                <w:b/>
+                <w:bCs/>
+              </w:rPr>
+            </w:pPr>
+            <w:r>
+              <w:rPr>
+                <w:rFonts w:ascii="BC Sans" w:hAnsi="BC Sans"/>
                 <w:b/>
                 <w:bCs/>
               </w:rPr>
@@ -3980,14 +4062,15 @@
         <w:trPr/>
         <w:tc>
           <w:tcPr>
-            <w:tcW w:w="4029" w:type="dxa"/>
-            <w:tcBorders/>
-          </w:tcPr>
-          <w:p>
-            <w:pPr>
-              <w:pStyle w:val="TableContents"/>
-              <w:widowControl w:val="false"/>
-              <w:rPr>
+            <w:tcW w:w="4028" w:type="dxa"/>
+            <w:tcBorders/>
+          </w:tcPr>
+          <w:p>
+            <w:pPr>
+              <w:pStyle w:val="TableContents"/>
+              <w:widowControl w:val="false"/>
+              <w:rPr>
+                <w:b/>
                 <w:b/>
                 <w:bCs/>
               </w:rPr>
@@ -4028,16 +4111,17 @@
         <w:trPr/>
         <w:tc>
           <w:tcPr>
-            <w:tcW w:w="4029" w:type="dxa"/>
-            <w:tcBorders/>
-          </w:tcPr>
-          <w:p>
-            <w:pPr>
-              <w:pStyle w:val="TableContents"/>
-              <w:widowControl w:val="false"/>
-              <w:rPr>
-                <w:rFonts w:ascii="BCSans;Noto Sans;Verdana;Arial;sans-serif" w:hAnsi="BCSans;Noto Sans;Verdana;Arial;sans-serif"/>
-                <w:b/>
+            <w:tcW w:w="4028" w:type="dxa"/>
+            <w:tcBorders/>
+          </w:tcPr>
+          <w:p>
+            <w:pPr>
+              <w:pStyle w:val="TableContents"/>
+              <w:widowControl w:val="false"/>
+              <w:rPr>
+                <w:b/>
+                <w:b/>
+                <w:bCs/>
                 <w:i w:val="false"/>
                 <w:i w:val="false"/>
                 <w:caps w:val="false"/>
@@ -4091,16 +4175,17 @@
         <w:trPr/>
         <w:tc>
           <w:tcPr>
-            <w:tcW w:w="4029" w:type="dxa"/>
-            <w:tcBorders/>
-          </w:tcPr>
-          <w:p>
-            <w:pPr>
-              <w:pStyle w:val="TableContents"/>
-              <w:widowControl w:val="false"/>
-              <w:rPr>
-                <w:rFonts w:ascii="BCSans;Noto Sans;Verdana;Arial;sans-serif" w:hAnsi="BCSans;Noto Sans;Verdana;Arial;sans-serif"/>
-                <w:b/>
+            <w:tcW w:w="4028" w:type="dxa"/>
+            <w:tcBorders/>
+          </w:tcPr>
+          <w:p>
+            <w:pPr>
+              <w:pStyle w:val="TableContents"/>
+              <w:widowControl w:val="false"/>
+              <w:rPr>
+                <w:b/>
+                <w:b/>
+                <w:bCs/>
                 <w:i w:val="false"/>
                 <w:i w:val="false"/>
                 <w:caps w:val="false"/>
@@ -4154,16 +4239,17 @@
         <w:trPr/>
         <w:tc>
           <w:tcPr>
-            <w:tcW w:w="4029" w:type="dxa"/>
-            <w:tcBorders/>
-          </w:tcPr>
-          <w:p>
-            <w:pPr>
-              <w:pStyle w:val="TableContents"/>
-              <w:widowControl w:val="false"/>
-              <w:rPr>
-                <w:rFonts w:ascii="BCSans;Noto Sans;Verdana;Arial;sans-serif" w:hAnsi="BCSans;Noto Sans;Verdana;Arial;sans-serif"/>
-                <w:b/>
+            <w:tcW w:w="4028" w:type="dxa"/>
+            <w:tcBorders/>
+          </w:tcPr>
+          <w:p>
+            <w:pPr>
+              <w:pStyle w:val="TableContents"/>
+              <w:widowControl w:val="false"/>
+              <w:rPr>
+                <w:b/>
+                <w:b/>
+                <w:bCs/>
                 <w:i w:val="false"/>
                 <w:i w:val="false"/>
                 <w:caps w:val="false"/>
@@ -4217,16 +4303,17 @@
         <w:trPr/>
         <w:tc>
           <w:tcPr>
-            <w:tcW w:w="4029" w:type="dxa"/>
-            <w:tcBorders/>
-          </w:tcPr>
-          <w:p>
-            <w:pPr>
-              <w:pStyle w:val="TableContents"/>
-              <w:widowControl w:val="false"/>
-              <w:rPr>
-                <w:rFonts w:ascii="BCSans;Noto Sans;Verdana;Arial;sans-serif" w:hAnsi="BCSans;Noto Sans;Verdana;Arial;sans-serif"/>
-                <w:b/>
+            <w:tcW w:w="4028" w:type="dxa"/>
+            <w:tcBorders/>
+          </w:tcPr>
+          <w:p>
+            <w:pPr>
+              <w:pStyle w:val="TableContents"/>
+              <w:widowControl w:val="false"/>
+              <w:rPr>
+                <w:b/>
+                <w:b/>
+                <w:bCs/>
                 <w:i w:val="false"/>
                 <w:i w:val="false"/>
                 <w:caps w:val="false"/>
@@ -4280,16 +4367,17 @@
         <w:trPr/>
         <w:tc>
           <w:tcPr>
-            <w:tcW w:w="4029" w:type="dxa"/>
-            <w:tcBorders/>
-          </w:tcPr>
-          <w:p>
-            <w:pPr>
-              <w:pStyle w:val="TableContents"/>
-              <w:widowControl w:val="false"/>
-              <w:rPr>
-                <w:rFonts w:ascii="BCSans;Noto Sans;Verdana;Arial;sans-serif" w:hAnsi="BCSans;Noto Sans;Verdana;Arial;sans-serif"/>
-                <w:b/>
+            <w:tcW w:w="4028" w:type="dxa"/>
+            <w:tcBorders/>
+          </w:tcPr>
+          <w:p>
+            <w:pPr>
+              <w:pStyle w:val="TableContents"/>
+              <w:widowControl w:val="false"/>
+              <w:rPr>
+                <w:b/>
+                <w:b/>
+                <w:bCs/>
                 <w:i w:val="false"/>
                 <w:i w:val="false"/>
                 <w:caps w:val="false"/>
@@ -4332,6 +4420,17 @@
             </w:pPr>
             <w:r>
               <w:rPr>
+                <w:rFonts w:eastAsia="Songti SC" w:cs="Arial Unicode MS" w:ascii="BC Sans" w:hAnsi="BC Sans"/>
+                <w:color w:val="B85C00"/>
+                <w:kern w:val="2"/>
+                <w:sz w:val="24"/>
+                <w:szCs w:val="24"/>
+                <w:lang w:val="en-CA" w:eastAsia="zh-CN" w:bidi="hi-IN"/>
+              </w:rPr>
+              <w:t>{d.homesiteSeverance:len():ifGT(0):showBegin}</w:t>
+            </w:r>
+            <w:r>
+              <w:rPr>
                 <w:rFonts w:ascii="BC Sans" w:hAnsi="BC Sans"/>
               </w:rPr>
               <w:t>{d.homesiteSeverance[i].fileName:ifEM():show(.noData)}</w:t>
@@ -4350,6 +4449,57 @@
                 <w:rFonts w:ascii="BC Sans" w:hAnsi="BC Sans"/>
               </w:rPr>
               <w:t>{d.homesiteSeverance[i+1].fileName:ifEM():show(.noData)}</w:t>
+            </w:r>
+          </w:p>
+          <w:p>
+            <w:pPr>
+              <w:pStyle w:val="TableContents"/>
+              <w:widowControl w:val="false"/>
+              <w:rPr>
+                <w:rFonts w:ascii="BC Sans" w:hAnsi="BC Sans"/>
+              </w:rPr>
+            </w:pPr>
+            <w:r>
+              <w:rPr>
+                <w:rFonts w:eastAsia="Songti SC" w:cs="Arial Unicode MS" w:ascii="BC Sans" w:hAnsi="BC Sans"/>
+                <w:color w:val="B85C00"/>
+                <w:kern w:val="2"/>
+                <w:sz w:val="24"/>
+                <w:szCs w:val="24"/>
+                <w:lang w:val="en-CA" w:eastAsia="zh-CN" w:bidi="hi-IN"/>
+              </w:rPr>
+              <w:t>{d.homesiteSeverance:showEnd}{d.homesiteSeverance:len():ifLTE(0):showBegin}</w:t>
+            </w:r>
+            <w:r>
+              <w:rPr>
+                <w:rFonts w:ascii="BC Sans" w:hAnsi="BC Sans"/>
+              </w:rPr>
+              <w:t>{d.homesiteSeverance:show(.noData)}</w:t>
+            </w:r>
+          </w:p>
+          <w:p>
+            <w:pPr>
+              <w:pStyle w:val="TableContents"/>
+              <w:widowControl w:val="false"/>
+              <w:rPr>
+                <w:rFonts w:ascii="BC Sans" w:hAnsi="BC Sans" w:eastAsia="Songti SC" w:cs="Arial Unicode MS"/>
+                <w:color w:val="B85C00"/>
+                <w:kern w:val="2"/>
+                <w:sz w:val="24"/>
+                <w:szCs w:val="24"/>
+                <w:lang w:val="en-CA" w:eastAsia="zh-CN" w:bidi="hi-IN"/>
+              </w:rPr>
+            </w:pPr>
+            <w:r>
+              <w:rPr>
+                <w:rFonts w:eastAsia="Songti SC" w:cs="Arial Unicode MS" w:ascii="BC Sans" w:hAnsi="BC Sans"/>
+                <w:color w:val="B85C00"/>
+                <w:kern w:val="2"/>
+                <w:sz w:val="24"/>
+                <w:szCs w:val="24"/>
+                <w:lang w:val="en-CA" w:eastAsia="zh-CN" w:bidi="hi-IN"/>
+              </w:rPr>
+              <w:t>{d.homesiteSeverance:showEnd}</w:t>
             </w:r>
           </w:p>
         </w:tc>
@@ -4423,6 +4573,7 @@
               <w:widowControl w:val="false"/>
               <w:rPr>
                 <w:b/>
+                <w:b/>
                 <w:bCs/>
               </w:rPr>
             </w:pPr>
@@ -4447,6 +4598,7 @@
               <w:widowControl w:val="false"/>
               <w:rPr>
                 <w:b/>
+                <w:b/>
                 <w:bCs/>
               </w:rPr>
             </w:pPr>
@@ -4470,6 +4622,7 @@
               <w:pStyle w:val="TableContents"/>
               <w:widowControl w:val="false"/>
               <w:rPr>
+                <w:b/>
                 <w:b/>
                 <w:bCs/>
               </w:rPr>
@@ -4688,7 +4841,7 @@
       <w:rPr>
         <w:rFonts w:ascii="BC Sans" w:hAnsi="BC Sans"/>
       </w:rPr>
-      <w:t>5</w:t>
+      <w:t>4</w:t>
     </w:r>
     <w:r>
       <w:rPr>
@@ -4724,7 +4877,7 @@
       <w:rPr>
         <w:rFonts w:ascii="BC Sans" w:hAnsi="BC Sans"/>
       </w:rPr>
-      <w:t>5</w:t>
+      <w:t>6</w:t>
     </w:r>
     <w:r>
       <w:rPr>

</xml_diff>

<commit_message>
adjust fonts, set no data for Proof of Homesite Severance Qualification (#556)
</commit_message>
<xml_diff>
--- a/services/templates/pdf/subd-submission-template.docx
+++ b/services/templates/pdf/subd-submission-template.docx
@@ -235,6 +235,7 @@
               <w:jc w:val="left"/>
               <w:rPr>
                 <w:b/>
+                <w:b/>
                 <w:bCs/>
               </w:rPr>
             </w:pPr>
@@ -289,6 +290,7 @@
               <w:jc w:val="left"/>
               <w:rPr>
                 <w:b/>
+                <w:b/>
                 <w:bCs/>
               </w:rPr>
             </w:pPr>
@@ -343,6 +345,7 @@
               <w:jc w:val="left"/>
               <w:rPr>
                 <w:b/>
+                <w:b/>
                 <w:bCs/>
               </w:rPr>
             </w:pPr>
@@ -397,6 +400,7 @@
               <w:jc w:val="left"/>
               <w:rPr>
                 <w:b/>
+                <w:b/>
                 <w:bCs/>
               </w:rPr>
             </w:pPr>
@@ -450,6 +454,7 @@
               <w:spacing w:before="0" w:after="140"/>
               <w:jc w:val="left"/>
               <w:rPr>
+                <w:b/>
                 <w:b/>
                 <w:bCs/>
               </w:rPr>
@@ -567,21 +572,22 @@
         <w:pStyle w:val="PreformattedText"/>
         <w:rPr>
           <w:b w:val="false"/>
-          <w:bCs w:val="false"/>
-          <w:color w:val="565656"/>
-          <w:sz w:val="26"/>
-          <w:szCs w:val="26"/>
-        </w:rPr>
-      </w:pPr>
-      <w:r>
-        <w:rPr>
-          <w:rFonts w:ascii="BC Sans" w:hAnsi="BC Sans"/>
           <w:b w:val="false"/>
           <w:bCs w:val="false"/>
           <w:color w:val="565656"/>
           <w:sz w:val="26"/>
           <w:szCs w:val="26"/>
         </w:rPr>
+      </w:pPr>
+      <w:r>
+        <w:rPr>
+          <w:rFonts w:ascii="BC Sans" w:hAnsi="BC Sans"/>
+          <w:b w:val="false"/>
+          <w:bCs w:val="false"/>
+          <w:color w:val="565656"/>
+          <w:sz w:val="26"/>
+          <w:szCs w:val="26"/>
+        </w:rPr>
         <w:t>Parcel Information</w:t>
       </w:r>
     </w:p>
@@ -590,6 +596,7 @@
         <w:pStyle w:val="PreformattedText"/>
         <w:rPr>
           <w:rFonts w:ascii="BC Sans" w:hAnsi="BC Sans"/>
+          <w:b w:val="false"/>
           <w:b w:val="false"/>
           <w:bCs w:val="false"/>
           <w:color w:val="565656"/>
@@ -638,6 +645,7 @@
               <w:widowControl w:val="false"/>
               <w:rPr>
                 <w:b/>
+                <w:b/>
                 <w:bCs/>
               </w:rPr>
             </w:pPr>
@@ -686,6 +694,7 @@
               <w:widowControl w:val="false"/>
               <w:rPr>
                 <w:b/>
+                <w:b/>
                 <w:bCs/>
               </w:rPr>
             </w:pPr>
@@ -734,6 +743,7 @@
               <w:widowControl w:val="false"/>
               <w:rPr>
                 <w:b/>
+                <w:b/>
                 <w:bCs/>
               </w:rPr>
             </w:pPr>
@@ -782,6 +792,7 @@
               <w:widowControl w:val="false"/>
               <w:rPr>
                 <w:b/>
+                <w:b/>
                 <w:bCs/>
               </w:rPr>
             </w:pPr>
@@ -830,6 +841,7 @@
               <w:widowControl w:val="false"/>
               <w:rPr>
                 <w:b/>
+                <w:b/>
                 <w:bCs/>
               </w:rPr>
             </w:pPr>
@@ -878,6 +890,7 @@
               <w:widowControl w:val="false"/>
               <w:rPr>
                 <w:b/>
+                <w:b/>
                 <w:bCs/>
               </w:rPr>
             </w:pPr>
@@ -926,6 +939,7 @@
               <w:widowControl w:val="false"/>
               <w:rPr>
                 <w:b/>
+                <w:b/>
                 <w:bCs/>
               </w:rPr>
             </w:pPr>
@@ -974,6 +988,7 @@
               <w:widowControl w:val="false"/>
               <w:rPr>
                 <w:b/>
+                <w:b/>
                 <w:bCs/>
               </w:rPr>
             </w:pPr>
@@ -1014,6 +1029,8 @@
       <w:pPr>
         <w:pStyle w:val="Heading3"/>
         <w:rPr>
+          <w:rFonts w:ascii="BC Sans" w:hAnsi="BC Sans"/>
+          <w:b w:val="false"/>
           <w:b w:val="false"/>
           <w:bCs w:val="false"/>
           <w:color w:val="565656"/>
@@ -1023,6 +1040,7 @@
       </w:pPr>
       <w:r>
         <w:rPr>
+          <w:rFonts w:ascii="BC Sans" w:hAnsi="BC Sans"/>
           <w:b w:val="false"/>
           <w:bCs w:val="false"/>
           <w:color w:val="565656"/>
@@ -1103,6 +1121,7 @@
               <w:widowControl w:val="false"/>
               <w:rPr>
                 <w:b/>
+                <w:b/>
                 <w:bCs/>
               </w:rPr>
             </w:pPr>
@@ -1127,6 +1146,7 @@
               <w:widowControl w:val="false"/>
               <w:rPr>
                 <w:b/>
+                <w:b/>
                 <w:bCs/>
               </w:rPr>
             </w:pPr>
@@ -1151,6 +1171,7 @@
               <w:widowControl w:val="false"/>
               <w:rPr>
                 <w:b/>
+                <w:b/>
                 <w:bCs/>
               </w:rPr>
             </w:pPr>
@@ -1175,6 +1196,7 @@
               <w:widowControl w:val="false"/>
               <w:rPr>
                 <w:b/>
+                <w:b/>
                 <w:bCs/>
               </w:rPr>
             </w:pPr>
@@ -1198,6 +1220,7 @@
               <w:pStyle w:val="TableContents"/>
               <w:widowControl w:val="false"/>
               <w:rPr>
+                <w:b/>
                 <w:b/>
                 <w:bCs/>
               </w:rPr>
@@ -1495,6 +1518,7 @@
               <w:widowControl w:val="false"/>
               <w:rPr>
                 <w:b/>
+                <w:b/>
                 <w:bCs/>
               </w:rPr>
             </w:pPr>
@@ -1519,6 +1543,7 @@
               <w:widowControl w:val="false"/>
               <w:rPr>
                 <w:b/>
+                <w:b/>
                 <w:bCs/>
               </w:rPr>
             </w:pPr>
@@ -1543,6 +1568,7 @@
               <w:widowControl w:val="false"/>
               <w:rPr>
                 <w:b/>
+                <w:b/>
                 <w:bCs/>
               </w:rPr>
             </w:pPr>
@@ -1567,6 +1593,7 @@
               <w:widowControl w:val="false"/>
               <w:rPr>
                 <w:b/>
+                <w:b/>
                 <w:bCs/>
               </w:rPr>
             </w:pPr>
@@ -1590,6 +1617,7 @@
               <w:pStyle w:val="TableContents"/>
               <w:widowControl w:val="false"/>
               <w:rPr>
+                <w:b/>
                 <w:b/>
                 <w:bCs/>
               </w:rPr>
@@ -1729,21 +1757,22 @@
         <w:pStyle w:val="PreformattedText"/>
         <w:rPr>
           <w:b w:val="false"/>
-          <w:bCs w:val="false"/>
-          <w:color w:val="565656"/>
-          <w:sz w:val="26"/>
-          <w:szCs w:val="26"/>
-        </w:rPr>
-      </w:pPr>
-      <w:r>
-        <w:rPr>
-          <w:rFonts w:ascii="BC Sans" w:hAnsi="BC Sans"/>
           <w:b w:val="false"/>
           <w:bCs w:val="false"/>
           <w:color w:val="565656"/>
           <w:sz w:val="26"/>
           <w:szCs w:val="26"/>
         </w:rPr>
+      </w:pPr>
+      <w:r>
+        <w:rPr>
+          <w:rFonts w:ascii="BC Sans" w:hAnsi="BC Sans"/>
+          <w:b w:val="false"/>
+          <w:bCs w:val="false"/>
+          <w:color w:val="565656"/>
+          <w:sz w:val="26"/>
+          <w:szCs w:val="26"/>
+        </w:rPr>
         <w:t>Parcel Information</w:t>
       </w:r>
     </w:p>
@@ -1752,6 +1781,7 @@
         <w:pStyle w:val="PreformattedText"/>
         <w:rPr>
           <w:rFonts w:ascii="BC Sans" w:hAnsi="BC Sans"/>
+          <w:b w:val="false"/>
           <w:b w:val="false"/>
           <w:bCs w:val="false"/>
           <w:color w:val="333333"/>
@@ -1800,6 +1830,7 @@
               <w:widowControl w:val="false"/>
               <w:rPr>
                 <w:b/>
+                <w:b/>
                 <w:bCs/>
               </w:rPr>
             </w:pPr>
@@ -1848,6 +1879,7 @@
               <w:widowControl w:val="false"/>
               <w:rPr>
                 <w:b/>
+                <w:b/>
                 <w:bCs/>
               </w:rPr>
             </w:pPr>
@@ -1896,6 +1928,7 @@
               <w:widowControl w:val="false"/>
               <w:rPr>
                 <w:b/>
+                <w:b/>
                 <w:bCs/>
               </w:rPr>
             </w:pPr>
@@ -1944,6 +1977,7 @@
               <w:widowControl w:val="false"/>
               <w:rPr>
                 <w:b/>
+                <w:b/>
                 <w:bCs/>
               </w:rPr>
             </w:pPr>
@@ -1992,6 +2026,7 @@
               <w:widowControl w:val="false"/>
               <w:rPr>
                 <w:b/>
+                <w:b/>
                 <w:bCs/>
               </w:rPr>
             </w:pPr>
@@ -2040,6 +2075,7 @@
               <w:widowControl w:val="false"/>
               <w:rPr>
                 <w:b/>
+                <w:b/>
                 <w:bCs/>
               </w:rPr>
             </w:pPr>
@@ -2088,6 +2124,7 @@
               <w:widowControl w:val="false"/>
               <w:rPr>
                 <w:b/>
+                <w:b/>
                 <w:bCs/>
               </w:rPr>
             </w:pPr>
@@ -2128,6 +2165,8 @@
       <w:pPr>
         <w:pStyle w:val="Heading3"/>
         <w:rPr>
+          <w:rFonts w:ascii="BC Sans" w:hAnsi="BC Sans"/>
+          <w:b w:val="false"/>
           <w:b w:val="false"/>
           <w:bCs w:val="false"/>
           <w:color w:val="565656"/>
@@ -2137,6 +2176,7 @@
       </w:pPr>
       <w:r>
         <w:rPr>
+          <w:rFonts w:ascii="BC Sans" w:hAnsi="BC Sans"/>
           <w:b w:val="false"/>
           <w:bCs w:val="false"/>
           <w:color w:val="565656"/>
@@ -2217,6 +2257,7 @@
               <w:widowControl w:val="false"/>
               <w:rPr>
                 <w:b/>
+                <w:b/>
                 <w:bCs/>
               </w:rPr>
             </w:pPr>
@@ -2241,6 +2282,7 @@
               <w:widowControl w:val="false"/>
               <w:rPr>
                 <w:b/>
+                <w:b/>
                 <w:bCs/>
               </w:rPr>
             </w:pPr>
@@ -2265,6 +2307,7 @@
               <w:widowControl w:val="false"/>
               <w:rPr>
                 <w:b/>
+                <w:b/>
                 <w:bCs/>
               </w:rPr>
             </w:pPr>
@@ -2289,6 +2332,7 @@
               <w:widowControl w:val="false"/>
               <w:rPr>
                 <w:b/>
+                <w:b/>
                 <w:bCs/>
               </w:rPr>
             </w:pPr>
@@ -2312,6 +2356,7 @@
               <w:pStyle w:val="TableContents"/>
               <w:widowControl w:val="false"/>
               <w:rPr>
+                <w:b/>
                 <w:b/>
                 <w:bCs/>
               </w:rPr>
@@ -2609,6 +2654,7 @@
               <w:widowControl w:val="false"/>
               <w:rPr>
                 <w:b/>
+                <w:b/>
                 <w:bCs/>
               </w:rPr>
             </w:pPr>
@@ -2633,6 +2679,7 @@
               <w:widowControl w:val="false"/>
               <w:rPr>
                 <w:b/>
+                <w:b/>
                 <w:bCs/>
               </w:rPr>
             </w:pPr>
@@ -2657,6 +2704,7 @@
               <w:widowControl w:val="false"/>
               <w:rPr>
                 <w:b/>
+                <w:b/>
                 <w:bCs/>
               </w:rPr>
             </w:pPr>
@@ -2681,6 +2729,7 @@
               <w:widowControl w:val="false"/>
               <w:rPr>
                 <w:b/>
+                <w:b/>
                 <w:bCs/>
               </w:rPr>
             </w:pPr>
@@ -2704,6 +2753,7 @@
               <w:pStyle w:val="TableContents"/>
               <w:widowControl w:val="false"/>
               <w:rPr>
+                <w:b/>
                 <w:b/>
                 <w:bCs/>
               </w:rPr>
@@ -2811,6 +2861,7 @@
               <w:widowControl w:val="false"/>
               <w:rPr>
                 <w:b/>
+                <w:b/>
                 <w:bCs/>
               </w:rPr>
             </w:pPr>
@@ -2914,6 +2965,7 @@
               <w:widowControl w:val="false"/>
               <w:rPr>
                 <w:b/>
+                <w:b/>
                 <w:bCs/>
               </w:rPr>
             </w:pPr>
@@ -2991,6 +3043,7 @@
         </w:numPr>
         <w:ind w:left="0" w:hanging="0"/>
         <w:rPr>
+          <w:b/>
           <w:b/>
           <w:bCs/>
           <w:i w:val="false"/>
@@ -3043,6 +3096,7 @@
               <w:widowControl w:val="false"/>
               <w:rPr>
                 <w:b/>
+                <w:b/>
                 <w:bCs/>
               </w:rPr>
             </w:pPr>
@@ -3091,6 +3145,7 @@
               <w:widowControl w:val="false"/>
               <w:rPr>
                 <w:b/>
+                <w:b/>
                 <w:bCs/>
               </w:rPr>
             </w:pPr>
@@ -3139,6 +3194,7 @@
               <w:widowControl w:val="false"/>
               <w:rPr>
                 <w:b/>
+                <w:b/>
                 <w:bCs/>
               </w:rPr>
             </w:pPr>
@@ -3192,6 +3248,7 @@
       <w:pPr>
         <w:pStyle w:val="Normal"/>
         <w:rPr>
+          <w:b/>
           <w:b/>
           <w:bCs/>
           <w:sz w:val="28"/>
@@ -3273,6 +3330,7 @@
               <w:widowControl w:val="false"/>
               <w:rPr>
                 <w:b/>
+                <w:b/>
                 <w:bCs/>
               </w:rPr>
             </w:pPr>
@@ -3296,6 +3354,7 @@
               <w:pStyle w:val="TableContents"/>
               <w:widowControl w:val="false"/>
               <w:rPr>
+                <w:b/>
                 <w:b/>
                 <w:bCs/>
               </w:rPr>
@@ -3324,6 +3383,7 @@
               <w:widowControl w:val="false"/>
               <w:rPr>
                 <w:b/>
+                <w:b/>
                 <w:bCs/>
               </w:rPr>
             </w:pPr>
@@ -3393,6 +3453,7 @@
               <w:widowControl w:val="false"/>
               <w:rPr>
                 <w:b/>
+                <w:b/>
                 <w:bCs/>
               </w:rPr>
             </w:pPr>
@@ -3462,6 +3523,7 @@
               <w:widowControl w:val="false"/>
               <w:rPr>
                 <w:b/>
+                <w:b/>
                 <w:bCs/>
               </w:rPr>
             </w:pPr>
@@ -3530,6 +3592,7 @@
               <w:pStyle w:val="TableContents"/>
               <w:widowControl w:val="false"/>
               <w:rPr>
+                <w:b/>
                 <w:b/>
                 <w:bCs/>
               </w:rPr>
@@ -3634,21 +3697,22 @@
         </w:tblCellMar>
       </w:tblPr>
       <w:tblGrid>
-        <w:gridCol w:w="4029"/>
+        <w:gridCol w:w="4028"/>
         <w:gridCol w:w="6856"/>
       </w:tblGrid>
       <w:tr>
         <w:trPr/>
         <w:tc>
           <w:tcPr>
-            <w:tcW w:w="4029" w:type="dxa"/>
-            <w:tcBorders/>
-          </w:tcPr>
-          <w:p>
-            <w:pPr>
-              <w:pStyle w:val="TableContents"/>
-              <w:widowControl w:val="false"/>
-              <w:rPr>
+            <w:tcW w:w="4028" w:type="dxa"/>
+            <w:tcBorders/>
+          </w:tcPr>
+          <w:p>
+            <w:pPr>
+              <w:pStyle w:val="TableContents"/>
+              <w:widowControl w:val="false"/>
+              <w:rPr>
+                <w:b/>
                 <w:b/>
                 <w:bCs/>
               </w:rPr>
@@ -3688,14 +3752,14 @@
         <w:trPr/>
         <w:tc>
           <w:tcPr>
-            <w:tcW w:w="4029" w:type="dxa"/>
+            <w:tcW w:w="4028" w:type="dxa"/>
             <w:tcBorders/>
           </w:tcPr>
           <w:tbl>
             <w:tblPr>
               <w:tblW w:w="4082" w:type="dxa"/>
               <w:jc w:val="left"/>
-              <w:tblInd w:w="-5" w:type="dxa"/>
+              <w:tblInd w:w="0" w:type="dxa"/>
               <w:tblLayout w:type="fixed"/>
               <w:tblCellMar>
                 <w:top w:w="55" w:type="dxa"/>
@@ -3706,8 +3770,8 @@
             </w:tblPr>
             <w:tblGrid>
               <w:gridCol w:w="560"/>
-              <w:gridCol w:w="1988"/>
-              <w:gridCol w:w="1534"/>
+              <w:gridCol w:w="1987"/>
+              <w:gridCol w:w="1535"/>
             </w:tblGrid>
             <w:tr>
               <w:trPr/>
@@ -3723,13 +3787,16 @@
                 <w:p>
                   <w:pPr>
                     <w:pStyle w:val="TableContents"/>
+                    <w:widowControl w:val="false"/>
                     <w:rPr>
+                      <w:b/>
                       <w:b/>
                       <w:bCs/>
                     </w:rPr>
                   </w:pPr>
                   <w:r>
                     <w:rPr>
+                      <w:rFonts w:ascii="BC Sans" w:hAnsi="BC Sans"/>
                       <w:b/>
                       <w:bCs/>
                     </w:rPr>
@@ -3739,7 +3806,7 @@
               </w:tc>
               <w:tc>
                 <w:tcPr>
-                  <w:tcW w:w="1988" w:type="dxa"/>
+                  <w:tcW w:w="1987" w:type="dxa"/>
                   <w:tcBorders>
                     <w:top w:val="single" w:sz="4" w:space="0" w:color="000000"/>
                     <w:left w:val="single" w:sz="4" w:space="0" w:color="000000"/>
@@ -3749,13 +3816,16 @@
                 <w:p>
                   <w:pPr>
                     <w:pStyle w:val="TableContents"/>
+                    <w:widowControl w:val="false"/>
                     <w:rPr>
+                      <w:b/>
                       <w:b/>
                       <w:bCs/>
                     </w:rPr>
                   </w:pPr>
                   <w:r>
                     <w:rPr>
+                      <w:rFonts w:ascii="BC Sans" w:hAnsi="BC Sans"/>
                       <w:b/>
                       <w:bCs/>
                     </w:rPr>
@@ -3765,7 +3835,7 @@
               </w:tc>
               <w:tc>
                 <w:tcPr>
-                  <w:tcW w:w="1534" w:type="dxa"/>
+                  <w:tcW w:w="1535" w:type="dxa"/>
                   <w:tcBorders>
                     <w:top w:val="single" w:sz="4" w:space="0" w:color="000000"/>
                     <w:left w:val="single" w:sz="4" w:space="0" w:color="000000"/>
@@ -3776,13 +3846,16 @@
                 <w:p>
                   <w:pPr>
                     <w:pStyle w:val="TableContents"/>
+                    <w:widowControl w:val="false"/>
                     <w:rPr>
+                      <w:b/>
                       <w:b/>
                       <w:bCs/>
                     </w:rPr>
                   </w:pPr>
                   <w:r>
                     <w:rPr>
+                      <w:rFonts w:ascii="BC Sans" w:hAnsi="BC Sans"/>
                       <w:b/>
                       <w:bCs/>
                     </w:rPr>
@@ -3804,6 +3877,7 @@
                 <w:p>
                   <w:pPr>
                     <w:pStyle w:val="TableContents"/>
+                    <w:widowControl w:val="false"/>
                     <w:rPr>
                       <w:rFonts w:ascii="BC Sans" w:hAnsi="BC Sans"/>
                     </w:rPr>
@@ -3818,7 +3892,7 @@
               </w:tc>
               <w:tc>
                 <w:tcPr>
-                  <w:tcW w:w="1988" w:type="dxa"/>
+                  <w:tcW w:w="1987" w:type="dxa"/>
                   <w:tcBorders>
                     <w:left w:val="single" w:sz="4" w:space="0" w:color="000000"/>
                     <w:bottom w:val="single" w:sz="4" w:space="0" w:color="000000"/>
@@ -3827,6 +3901,7 @@
                 <w:p>
                   <w:pPr>
                     <w:pStyle w:val="TableContents"/>
+                    <w:widowControl w:val="false"/>
                     <w:rPr>
                       <w:rFonts w:ascii="BC Sans" w:hAnsi="BC Sans"/>
                     </w:rPr>
@@ -3841,7 +3916,7 @@
               </w:tc>
               <w:tc>
                 <w:tcPr>
-                  <w:tcW w:w="1534" w:type="dxa"/>
+                  <w:tcW w:w="1535" w:type="dxa"/>
                   <w:tcBorders>
                     <w:left w:val="single" w:sz="4" w:space="0" w:color="000000"/>
                     <w:bottom w:val="single" w:sz="4" w:space="0" w:color="000000"/>
@@ -3851,6 +3926,7 @@
                 <w:p>
                   <w:pPr>
                     <w:pStyle w:val="TableContents"/>
+                    <w:widowControl w:val="false"/>
                     <w:rPr>
                       <w:rFonts w:ascii="BC Sans" w:hAnsi="BC Sans"/>
                     </w:rPr>
@@ -3877,6 +3953,7 @@
                 <w:p>
                   <w:pPr>
                     <w:pStyle w:val="TableContents"/>
+                    <w:widowControl w:val="false"/>
                     <w:rPr>
                       <w:rFonts w:ascii="BC Sans" w:hAnsi="BC Sans"/>
                     </w:rPr>
@@ -3891,7 +3968,7 @@
               </w:tc>
               <w:tc>
                 <w:tcPr>
-                  <w:tcW w:w="1988" w:type="dxa"/>
+                  <w:tcW w:w="1987" w:type="dxa"/>
                   <w:tcBorders>
                     <w:left w:val="single" w:sz="4" w:space="0" w:color="000000"/>
                     <w:bottom w:val="single" w:sz="4" w:space="0" w:color="000000"/>
@@ -3900,6 +3977,7 @@
                 <w:p>
                   <w:pPr>
                     <w:pStyle w:val="TableContents"/>
+                    <w:widowControl w:val="false"/>
                     <w:rPr>
                       <w:rFonts w:ascii="BC Sans" w:hAnsi="BC Sans"/>
                     </w:rPr>
@@ -3914,7 +3992,7 @@
               </w:tc>
               <w:tc>
                 <w:tcPr>
-                  <w:tcW w:w="1534" w:type="dxa"/>
+                  <w:tcW w:w="1535" w:type="dxa"/>
                   <w:tcBorders>
                     <w:left w:val="single" w:sz="4" w:space="0" w:color="000000"/>
                     <w:bottom w:val="single" w:sz="4" w:space="0" w:color="000000"/>
@@ -3924,6 +4002,7 @@
                 <w:p>
                   <w:pPr>
                     <w:pStyle w:val="TableContents"/>
+                    <w:widowControl w:val="false"/>
                     <w:rPr>
                       <w:rFonts w:ascii="BC Sans" w:hAnsi="BC Sans"/>
                     </w:rPr>
@@ -3943,12 +4022,15 @@
               <w:pStyle w:val="TableContents"/>
               <w:widowControl w:val="false"/>
               <w:rPr>
-                <w:b/>
-                <w:bCs/>
-              </w:rPr>
-            </w:pPr>
-            <w:r>
-              <w:rPr>
+                <w:rFonts w:ascii="BC Sans" w:hAnsi="BC Sans"/>
+                <w:b/>
+                <w:b/>
+                <w:bCs/>
+              </w:rPr>
+            </w:pPr>
+            <w:r>
+              <w:rPr>
+                <w:rFonts w:ascii="BC Sans" w:hAnsi="BC Sans"/>
                 <w:b/>
                 <w:bCs/>
               </w:rPr>
@@ -3980,14 +4062,15 @@
         <w:trPr/>
         <w:tc>
           <w:tcPr>
-            <w:tcW w:w="4029" w:type="dxa"/>
-            <w:tcBorders/>
-          </w:tcPr>
-          <w:p>
-            <w:pPr>
-              <w:pStyle w:val="TableContents"/>
-              <w:widowControl w:val="false"/>
-              <w:rPr>
+            <w:tcW w:w="4028" w:type="dxa"/>
+            <w:tcBorders/>
+          </w:tcPr>
+          <w:p>
+            <w:pPr>
+              <w:pStyle w:val="TableContents"/>
+              <w:widowControl w:val="false"/>
+              <w:rPr>
+                <w:b/>
                 <w:b/>
                 <w:bCs/>
               </w:rPr>
@@ -4028,16 +4111,17 @@
         <w:trPr/>
         <w:tc>
           <w:tcPr>
-            <w:tcW w:w="4029" w:type="dxa"/>
-            <w:tcBorders/>
-          </w:tcPr>
-          <w:p>
-            <w:pPr>
-              <w:pStyle w:val="TableContents"/>
-              <w:widowControl w:val="false"/>
-              <w:rPr>
-                <w:rFonts w:ascii="BCSans;Noto Sans;Verdana;Arial;sans-serif" w:hAnsi="BCSans;Noto Sans;Verdana;Arial;sans-serif"/>
-                <w:b/>
+            <w:tcW w:w="4028" w:type="dxa"/>
+            <w:tcBorders/>
+          </w:tcPr>
+          <w:p>
+            <w:pPr>
+              <w:pStyle w:val="TableContents"/>
+              <w:widowControl w:val="false"/>
+              <w:rPr>
+                <w:b/>
+                <w:b/>
+                <w:bCs/>
                 <w:i w:val="false"/>
                 <w:i w:val="false"/>
                 <w:caps w:val="false"/>
@@ -4091,16 +4175,17 @@
         <w:trPr/>
         <w:tc>
           <w:tcPr>
-            <w:tcW w:w="4029" w:type="dxa"/>
-            <w:tcBorders/>
-          </w:tcPr>
-          <w:p>
-            <w:pPr>
-              <w:pStyle w:val="TableContents"/>
-              <w:widowControl w:val="false"/>
-              <w:rPr>
-                <w:rFonts w:ascii="BCSans;Noto Sans;Verdana;Arial;sans-serif" w:hAnsi="BCSans;Noto Sans;Verdana;Arial;sans-serif"/>
-                <w:b/>
+            <w:tcW w:w="4028" w:type="dxa"/>
+            <w:tcBorders/>
+          </w:tcPr>
+          <w:p>
+            <w:pPr>
+              <w:pStyle w:val="TableContents"/>
+              <w:widowControl w:val="false"/>
+              <w:rPr>
+                <w:b/>
+                <w:b/>
+                <w:bCs/>
                 <w:i w:val="false"/>
                 <w:i w:val="false"/>
                 <w:caps w:val="false"/>
@@ -4154,16 +4239,17 @@
         <w:trPr/>
         <w:tc>
           <w:tcPr>
-            <w:tcW w:w="4029" w:type="dxa"/>
-            <w:tcBorders/>
-          </w:tcPr>
-          <w:p>
-            <w:pPr>
-              <w:pStyle w:val="TableContents"/>
-              <w:widowControl w:val="false"/>
-              <w:rPr>
-                <w:rFonts w:ascii="BCSans;Noto Sans;Verdana;Arial;sans-serif" w:hAnsi="BCSans;Noto Sans;Verdana;Arial;sans-serif"/>
-                <w:b/>
+            <w:tcW w:w="4028" w:type="dxa"/>
+            <w:tcBorders/>
+          </w:tcPr>
+          <w:p>
+            <w:pPr>
+              <w:pStyle w:val="TableContents"/>
+              <w:widowControl w:val="false"/>
+              <w:rPr>
+                <w:b/>
+                <w:b/>
+                <w:bCs/>
                 <w:i w:val="false"/>
                 <w:i w:val="false"/>
                 <w:caps w:val="false"/>
@@ -4217,16 +4303,17 @@
         <w:trPr/>
         <w:tc>
           <w:tcPr>
-            <w:tcW w:w="4029" w:type="dxa"/>
-            <w:tcBorders/>
-          </w:tcPr>
-          <w:p>
-            <w:pPr>
-              <w:pStyle w:val="TableContents"/>
-              <w:widowControl w:val="false"/>
-              <w:rPr>
-                <w:rFonts w:ascii="BCSans;Noto Sans;Verdana;Arial;sans-serif" w:hAnsi="BCSans;Noto Sans;Verdana;Arial;sans-serif"/>
-                <w:b/>
+            <w:tcW w:w="4028" w:type="dxa"/>
+            <w:tcBorders/>
+          </w:tcPr>
+          <w:p>
+            <w:pPr>
+              <w:pStyle w:val="TableContents"/>
+              <w:widowControl w:val="false"/>
+              <w:rPr>
+                <w:b/>
+                <w:b/>
+                <w:bCs/>
                 <w:i w:val="false"/>
                 <w:i w:val="false"/>
                 <w:caps w:val="false"/>
@@ -4280,16 +4367,17 @@
         <w:trPr/>
         <w:tc>
           <w:tcPr>
-            <w:tcW w:w="4029" w:type="dxa"/>
-            <w:tcBorders/>
-          </w:tcPr>
-          <w:p>
-            <w:pPr>
-              <w:pStyle w:val="TableContents"/>
-              <w:widowControl w:val="false"/>
-              <w:rPr>
-                <w:rFonts w:ascii="BCSans;Noto Sans;Verdana;Arial;sans-serif" w:hAnsi="BCSans;Noto Sans;Verdana;Arial;sans-serif"/>
-                <w:b/>
+            <w:tcW w:w="4028" w:type="dxa"/>
+            <w:tcBorders/>
+          </w:tcPr>
+          <w:p>
+            <w:pPr>
+              <w:pStyle w:val="TableContents"/>
+              <w:widowControl w:val="false"/>
+              <w:rPr>
+                <w:b/>
+                <w:b/>
+                <w:bCs/>
                 <w:i w:val="false"/>
                 <w:i w:val="false"/>
                 <w:caps w:val="false"/>
@@ -4332,6 +4420,17 @@
             </w:pPr>
             <w:r>
               <w:rPr>
+                <w:rFonts w:eastAsia="Songti SC" w:cs="Arial Unicode MS" w:ascii="BC Sans" w:hAnsi="BC Sans"/>
+                <w:color w:val="B85C00"/>
+                <w:kern w:val="2"/>
+                <w:sz w:val="24"/>
+                <w:szCs w:val="24"/>
+                <w:lang w:val="en-CA" w:eastAsia="zh-CN" w:bidi="hi-IN"/>
+              </w:rPr>
+              <w:t>{d.homesiteSeverance:len():ifGT(0):showBegin}</w:t>
+            </w:r>
+            <w:r>
+              <w:rPr>
                 <w:rFonts w:ascii="BC Sans" w:hAnsi="BC Sans"/>
               </w:rPr>
               <w:t>{d.homesiteSeverance[i].fileName:ifEM():show(.noData)}</w:t>
@@ -4350,6 +4449,57 @@
                 <w:rFonts w:ascii="BC Sans" w:hAnsi="BC Sans"/>
               </w:rPr>
               <w:t>{d.homesiteSeverance[i+1].fileName:ifEM():show(.noData)}</w:t>
+            </w:r>
+          </w:p>
+          <w:p>
+            <w:pPr>
+              <w:pStyle w:val="TableContents"/>
+              <w:widowControl w:val="false"/>
+              <w:rPr>
+                <w:rFonts w:ascii="BC Sans" w:hAnsi="BC Sans"/>
+              </w:rPr>
+            </w:pPr>
+            <w:r>
+              <w:rPr>
+                <w:rFonts w:eastAsia="Songti SC" w:cs="Arial Unicode MS" w:ascii="BC Sans" w:hAnsi="BC Sans"/>
+                <w:color w:val="B85C00"/>
+                <w:kern w:val="2"/>
+                <w:sz w:val="24"/>
+                <w:szCs w:val="24"/>
+                <w:lang w:val="en-CA" w:eastAsia="zh-CN" w:bidi="hi-IN"/>
+              </w:rPr>
+              <w:t>{d.homesiteSeverance:showEnd}{d.homesiteSeverance:len():ifLTE(0):showBegin}</w:t>
+            </w:r>
+            <w:r>
+              <w:rPr>
+                <w:rFonts w:ascii="BC Sans" w:hAnsi="BC Sans"/>
+              </w:rPr>
+              <w:t>{d.homesiteSeverance:show(.noData)}</w:t>
+            </w:r>
+          </w:p>
+          <w:p>
+            <w:pPr>
+              <w:pStyle w:val="TableContents"/>
+              <w:widowControl w:val="false"/>
+              <w:rPr>
+                <w:rFonts w:ascii="BC Sans" w:hAnsi="BC Sans" w:eastAsia="Songti SC" w:cs="Arial Unicode MS"/>
+                <w:color w:val="B85C00"/>
+                <w:kern w:val="2"/>
+                <w:sz w:val="24"/>
+                <w:szCs w:val="24"/>
+                <w:lang w:val="en-CA" w:eastAsia="zh-CN" w:bidi="hi-IN"/>
+              </w:rPr>
+            </w:pPr>
+            <w:r>
+              <w:rPr>
+                <w:rFonts w:eastAsia="Songti SC" w:cs="Arial Unicode MS" w:ascii="BC Sans" w:hAnsi="BC Sans"/>
+                <w:color w:val="B85C00"/>
+                <w:kern w:val="2"/>
+                <w:sz w:val="24"/>
+                <w:szCs w:val="24"/>
+                <w:lang w:val="en-CA" w:eastAsia="zh-CN" w:bidi="hi-IN"/>
+              </w:rPr>
+              <w:t>{d.homesiteSeverance:showEnd}</w:t>
             </w:r>
           </w:p>
         </w:tc>
@@ -4423,6 +4573,7 @@
               <w:widowControl w:val="false"/>
               <w:rPr>
                 <w:b/>
+                <w:b/>
                 <w:bCs/>
               </w:rPr>
             </w:pPr>
@@ -4447,6 +4598,7 @@
               <w:widowControl w:val="false"/>
               <w:rPr>
                 <w:b/>
+                <w:b/>
                 <w:bCs/>
               </w:rPr>
             </w:pPr>
@@ -4470,6 +4622,7 @@
               <w:pStyle w:val="TableContents"/>
               <w:widowControl w:val="false"/>
               <w:rPr>
+                <w:b/>
                 <w:b/>
                 <w:bCs/>
               </w:rPr>
@@ -4688,7 +4841,7 @@
       <w:rPr>
         <w:rFonts w:ascii="BC Sans" w:hAnsi="BC Sans"/>
       </w:rPr>
-      <w:t>5</w:t>
+      <w:t>4</w:t>
     </w:r>
     <w:r>
       <w:rPr>
@@ -4724,7 +4877,7 @@
       <w:rPr>
         <w:rFonts w:ascii="BC Sans" w:hAnsi="BC Sans"/>
       </w:rPr>
-      <w:t>5</w:t>
+      <w:t>6</w:t>
     </w:r>
     <w:r>
       <w:rPr>

</xml_diff>